<commit_message>
Update anteProyecto de TFG INAES_2022 NUÑEZ_GOMEZ.docx
</commit_message>
<xml_diff>
--- a/Evaluaciones CADA 2022-2/Documentos Majo/anteProyecto de TFG INAES_2022 NUÑEZ_GOMEZ.docx
+++ b/Evaluaciones CADA 2022-2/Documentos Majo/anteProyecto de TFG INAES_2022 NUÑEZ_GOMEZ.docx
@@ -289,9 +289,11 @@
       <w:r>
         <w:rPr>
           <w:rFonts w:eastAsia="Arial" w:cs="Times New Roman"/>
-          <w:szCs w:val="24"/>
-        </w:rPr>
-        <w:t>………………………………………………</w:t>
+          <w:b/>
+          <w:bCs/>
+          <w:szCs w:val="24"/>
+        </w:rPr>
+        <w:t>CURRÍCULO Y EVALUACIÓN</w:t>
       </w:r>
     </w:p>
     <w:p>
@@ -555,7 +557,7 @@
         <w:sectPr>
           <w:headerReference w:type="even" r:id="rId8"/>
           <w:headerReference w:type="default" r:id="rId9"/>
-          <w:pgSz w:w="11907" w:h="16839" w:code="9"/>
+          <w:pgSz w:w="11906" w:h="16838" w:code="9"/>
           <w:pgMar w:top="1440" w:right="1440" w:bottom="1440" w:left="1440" w:header="709" w:footer="709" w:gutter="0"/>
           <w:cols w:space="708"/>
           <w:docGrid w:linePitch="360"/>
@@ -3171,7 +3173,7 @@
             <w:sz w:val="24"/>
             <w:szCs w:val="24"/>
           </w:rPr>
-          <w:t>8</w:t>
+          <w:t>7</w:t>
         </w:r>
         <w:r>
           <w:rPr>
@@ -3349,7 +3351,70 @@
     <w:p>
       <w:pPr>
         <w:spacing w:after="0"/>
-      </w:pPr>
+        <w:rPr>
+          <w:b/>
+          <w:bCs/>
+        </w:rPr>
+      </w:pPr>
+      <w:r>
+        <w:rPr>
+          <w:b/>
+          <w:bCs/>
+        </w:rPr>
+        <w:t xml:space="preserve">   </w:t>
+      </w:r>
+      <w:r>
+        <w:rPr>
+          <w:b/>
+          <w:bCs/>
+        </w:rPr>
+        <w:t>Currículo y Evaluación</w:t>
+      </w:r>
+    </w:p>
+    <w:p>
+      <w:pPr>
+        <w:spacing w:after="0"/>
+      </w:pPr>
+      <w:r>
+        <w:t xml:space="preserve">   </w:t>
+      </w:r>
+      <w:r>
+        <w:t>Incluye los procesos que implican el diseño, desarrollo y evaluación de los currículos que se implementan, la adecuación curricular, la descentralización de la educación, las evaluaciones y los métodos de enseñanza en el aula.</w:t>
+      </w:r>
+      <w:sdt>
+        <w:sdtPr>
+          <w:id w:val="1017346537"/>
+          <w:citation/>
+        </w:sdtPr>
+        <w:sdtContent>
+          <w:r>
+            <w:fldChar w:fldCharType="begin"/>
+          </w:r>
+          <w:r>
+            <w:instrText xml:space="preserve"> CITATION ISE18 \l 15370 </w:instrText>
+          </w:r>
+          <w:r>
+            <w:fldChar w:fldCharType="separate"/>
+          </w:r>
+          <w:r>
+            <w:rPr>
+              <w:noProof/>
+            </w:rPr>
+            <w:t xml:space="preserve"> (ISE, 2018)</w:t>
+          </w:r>
+          <w:r>
+            <w:fldChar w:fldCharType="end"/>
+          </w:r>
+        </w:sdtContent>
+      </w:sdt>
+    </w:p>
+    <w:p>
+      <w:pPr>
+        <w:spacing w:after="0"/>
+      </w:pPr>
+      <w:r>
+        <w:t xml:space="preserve">   La línea de investigación mas apropiada al tema debido a que se busca analizar la aplicación de los Juguetes didácticos dentro y fuera del aula para el desarrollo de las diferentes habilidades en los niños del nivel inicial en concreto los del Preescolar.</w:t>
+      </w:r>
     </w:p>
     <w:p>
       <w:pPr>
@@ -3535,13 +3600,21 @@
           <w:rFonts w:eastAsia="Times New Roman"/>
           <w:szCs w:val="24"/>
         </w:rPr>
-        <w:t xml:space="preserve"> diseñado, un claro ejemplo son los rompecabezas de animales que en vez de enseñar las formas de los animales y los colores se utilizan simplemente para entretener al niño o niña y luego no se da un seguimiento para ver que aprendió del juguete que estuvo usando, ese es un ejemplo de muchos que hay en las escuelas y en las casas de la falta de conocimiento de las funciones </w:t>
+        <w:t xml:space="preserve"> diseñado, un claro ejemplo son los rompecabezas de </w:t>
       </w:r>
       <w:r>
         <w:rPr>
           <w:rFonts w:eastAsia="Times New Roman"/>
           <w:szCs w:val="24"/>
         </w:rPr>
+        <w:lastRenderedPageBreak/>
+        <w:t xml:space="preserve">animales que en vez de enseñar las formas de los animales y los colores se utilizan simplemente para entretener al niño o niña y luego no se da un seguimiento para ver que aprendió del juguete que estuvo usando, ese es un ejemplo de muchos que hay en las escuelas y en las casas de la falta de conocimiento de las funciones </w:t>
+      </w:r>
+      <w:r>
+        <w:rPr>
+          <w:rFonts w:eastAsia="Times New Roman"/>
+          <w:szCs w:val="24"/>
+        </w:rPr>
         <w:t>más</w:t>
       </w:r>
       <w:r>
@@ -3565,7 +3638,6 @@
           <w:rFonts w:eastAsia="Times New Roman"/>
           <w:szCs w:val="24"/>
         </w:rPr>
-        <w:lastRenderedPageBreak/>
         <w:t xml:space="preserve">    Hay empresas que se dedican a la creación exclusiva de juguetes didácticos para poder enseñar a los </w:t>
       </w:r>
       <w:r>
@@ -4118,7 +4190,15 @@
           <w:rFonts w:cs="Times New Roman"/>
           <w:szCs w:val="24"/>
         </w:rPr>
-        <w:t>El análisis de los datos que surjan de este trabajo podrá ser utilizado o bien para fortalecer o bien para desestimar este tipo de educación y valorar su uso en determinadas áreas de formación</w:t>
+        <w:t xml:space="preserve">El análisis de los datos que surjan de este </w:t>
+      </w:r>
+      <w:r>
+        <w:rPr>
+          <w:rFonts w:cs="Times New Roman"/>
+          <w:szCs w:val="24"/>
+        </w:rPr>
+        <w:lastRenderedPageBreak/>
+        <w:t>trabajo podrá ser utilizado o bien para fortalecer o bien para desestimar este tipo de educación y valorar su uso en determinadas áreas de formación</w:t>
       </w:r>
       <w:bookmarkStart w:id="46" w:name="_Toc515721078"/>
       <w:r>
@@ -4150,7 +4230,6 @@
           <w:rFonts w:cs="Times New Roman"/>
           <w:szCs w:val="24"/>
         </w:rPr>
-        <w:lastRenderedPageBreak/>
         <w:t>Capítulo</w:t>
       </w:r>
       <w:r>
@@ -4431,7 +4510,15 @@
           <w:rFonts w:eastAsia="Times New Roman"/>
           <w:szCs w:val="24"/>
         </w:rPr>
-        <w:t xml:space="preserve">    Es en la segunda mitad del siglo XX, cuando se produce el desarrollo de la tecnología electrónica, que permitió la invención de artefactos cada vez más sofisticados como coches eléctricos y a control remoto y las muñecas parlantes. Es más, o menos esta época en la que comienzan a surgir los revolucionarios videojuegos que han evolucionado hasta los que hoy conocemos.</w:t>
+        <w:t xml:space="preserve">    Es en la segunda mitad del siglo XX, cuando se produce el desarrollo de la tecnología electrónica, que permitió la invención de artefactos cada vez más sofisticados como coches </w:t>
+      </w:r>
+      <w:r>
+        <w:rPr>
+          <w:rFonts w:eastAsia="Times New Roman"/>
+          <w:szCs w:val="24"/>
+        </w:rPr>
+        <w:lastRenderedPageBreak/>
+        <w:t>eléctricos y a control remoto y las muñecas parlantes. Es más, o menos esta época en la que comienzan a surgir los revolucionarios videojuegos que han evolucionado hasta los que hoy conocemos.</w:t>
       </w:r>
       <w:sdt>
         <w:sdtPr>
@@ -4507,7 +4594,6 @@
           <w:rFonts w:eastAsia="Times New Roman"/>
           <w:szCs w:val="24"/>
         </w:rPr>
-        <w:lastRenderedPageBreak/>
         <w:t xml:space="preserve">    María Montessori introdujo una amplia gama de manipuladores a principios del siglo XX. Basado en su trabajo en Italia, su libro El método Montessori fue traducido al inglés y publicado en 1912. El plan de estudios de Montessori se centró principalmente en el aprendizaje táctil y perceptual en los primeros años, y se basó en teorías del desarrollo y trabajo con estudiantes. Hizo hincapié en los ejercicios prácticos que utilizan materiales listos para usar, como verter arroz o atarse un zapato. También desarrolló conjuntos de materiales sensoriales Montessori, manipulables para aprender matemáticas y otras habilidades y conceptos. Hoy en día, los métodos de Montessori se utilizan tanto en el hogar como en las escuelas, y sus manipuladores se han estudiado extensamente. Su trabajo estuvo fuertemente motivado por las condiciones de los barrios marginales y las desventajas sociales y económicas que enfrentan las mujeres pobres y sus hijos.</w:t>
       </w:r>
       <w:sdt>
@@ -4855,6 +4941,7 @@
           <w:b/>
           <w:szCs w:val="24"/>
         </w:rPr>
+        <w:lastRenderedPageBreak/>
         <w:t xml:space="preserve">   Juguetes como estrategias didácticas</w:t>
       </w:r>
       <w:r>
@@ -4863,16 +4950,7 @@
           <w:bCs/>
           <w:szCs w:val="24"/>
         </w:rPr>
-        <w:t xml:space="preserve">, Son muchos los expertos que coinciden en señalar que la educación mediante el juego puede ser muy positiva, y este es un mensaje que tanto fabricantes como centros educativos están recogiendo de buen gusto. Para el sector juguetero </w:t>
-      </w:r>
-      <w:r>
-        <w:rPr>
-          <w:rFonts w:eastAsia="Times New Roman"/>
-          <w:bCs/>
-          <w:szCs w:val="24"/>
-        </w:rPr>
-        <w:lastRenderedPageBreak/>
-        <w:t>es una oportunidad, con la que pueden desarrollar productos específicamente pensados para complementar las aptitudes académicas, y que les permite ampliar todavía más su alcance. Para los colegios, se presenta una nueva manera de educar a los alumnos, con metodologías más dinámicas, divertidas y entretenidas, algo que los expertos señalan como una de las claves del éxito del uso del juguete y los juegos en la educación. Y también para los padres se presenta una buena oportunidad para seguir ayudando en la educación de sus hijos desde casa, con juegos y juguetes que les permiten compartir tiempo en familia, al mismo tiempo que se divierten y aprenden junto a sus hijos.</w:t>
+        <w:t>, Son muchos los expertos que coinciden en señalar que la educación mediante el juego puede ser muy positiva, y este es un mensaje que tanto fabricantes como centros educativos están recogiendo de buen gusto. Para el sector juguetero es una oportunidad, con la que pueden desarrollar productos específicamente pensados para complementar las aptitudes académicas, y que les permite ampliar todavía más su alcance. Para los colegios, se presenta una nueva manera de educar a los alumnos, con metodologías más dinámicas, divertidas y entretenidas, algo que los expertos señalan como una de las claves del éxito del uso del juguete y los juegos en la educación. Y también para los padres se presenta una buena oportunidad para seguir ayudando en la educación de sus hijos desde casa, con juegos y juguetes que les permiten compartir tiempo en familia, al mismo tiempo que se divierten y aprenden junto a sus hijos.</w:t>
       </w:r>
       <w:sdt>
         <w:sdtPr>
@@ -5110,8 +5188,8 @@
     </w:p>
     <w:p>
       <w:pPr>
-        <w:spacing w:after="0"/>
-        <w:jc w:val="center"/>
+        <w:pStyle w:val="Ttulo2"/>
+        <w:spacing w:before="0"/>
         <w:rPr>
           <w:rFonts w:cs="Times New Roman"/>
           <w:szCs w:val="24"/>
@@ -5121,39 +5199,6 @@
       <w:bookmarkStart w:id="83" w:name="_Toc454724804"/>
       <w:bookmarkStart w:id="84" w:name="_Toc515721091"/>
       <w:bookmarkStart w:id="85" w:name="_Toc68849084"/>
-      <w:r>
-        <w:rPr>
-          <w:rFonts w:cs="Times New Roman"/>
-          <w:szCs w:val="24"/>
-          <w:highlight w:val="yellow"/>
-        </w:rPr>
-        <w:t>Párrafo de presentación</w:t>
-      </w:r>
-      <w:r>
-        <w:rPr>
-          <w:rFonts w:cs="Times New Roman"/>
-          <w:szCs w:val="24"/>
-        </w:rPr>
-        <w:t xml:space="preserve"> </w:t>
-      </w:r>
-      <w:r>
-        <w:rPr>
-          <w:rFonts w:cs="Times New Roman"/>
-          <w:szCs w:val="24"/>
-          <w:highlight w:val="yellow"/>
-        </w:rPr>
-        <w:t>del capítulo</w:t>
-      </w:r>
-    </w:p>
-    <w:p>
-      <w:pPr>
-        <w:pStyle w:val="Ttulo2"/>
-        <w:spacing w:before="0"/>
-        <w:rPr>
-          <w:rFonts w:cs="Times New Roman"/>
-          <w:szCs w:val="24"/>
-        </w:rPr>
-      </w:pPr>
       <w:bookmarkStart w:id="86" w:name="_Toc119944927"/>
       <w:r>
         <w:rPr>
@@ -5589,6 +5634,11 @@
       <w:bookmarkEnd w:id="98"/>
       <w:bookmarkEnd w:id="99"/>
       <w:bookmarkEnd w:id="100"/>
+    </w:p>
+    <w:p>
+      <w:r>
+        <w:t xml:space="preserve">   Estaremos utilizando como técnica de recolección de datos la entrevista y observación para poder obtener información directa de los niños y de los profesores</w:t>
+      </w:r>
     </w:p>
     <w:p>
       <w:pPr>
@@ -5788,6 +5838,39 @@
                   <w:lang w:val="es-ES"/>
                 </w:rPr>
                 <w:t xml:space="preserve"> Obtenido de mec.gov.py: https://www.mec.gov.py/talento/cms/wp-content/uploads/2018/04/laevaluacioneducativaenelnivelinicial.pdf</w:t>
+              </w:r>
+            </w:p>
+            <w:p>
+              <w:pPr>
+                <w:pStyle w:val="Bibliografa"/>
+                <w:ind w:left="720" w:hanging="720"/>
+                <w:rPr>
+                  <w:noProof/>
+                  <w:lang w:val="es-ES"/>
+                </w:rPr>
+              </w:pPr>
+              <w:r>
+                <w:rPr>
+                  <w:noProof/>
+                  <w:lang w:val="es-ES"/>
+                </w:rPr>
+                <w:t xml:space="preserve">ISE. (2018). </w:t>
+              </w:r>
+              <w:r>
+                <w:rPr>
+                  <w:i/>
+                  <w:iCs/>
+                  <w:noProof/>
+                  <w:lang w:val="es-ES"/>
+                </w:rPr>
+                <w:t>ISE.</w:t>
+              </w:r>
+              <w:r>
+                <w:rPr>
+                  <w:noProof/>
+                  <w:lang w:val="es-ES"/>
+                </w:rPr>
+                <w:t xml:space="preserve"> Obtenido de ISE: https://www.inaes.edu.py/application/files/4015/5930/8247/Manual_de_Investigacion_ISE_2018_completo.pdf</w:t>
               </w:r>
             </w:p>
             <w:p>
@@ -5994,6 +6077,7 @@
                   <w:b/>
                   <w:bCs/>
                 </w:rPr>
+                <w:lastRenderedPageBreak/>
                 <w:fldChar w:fldCharType="end"/>
               </w:r>
             </w:p>
@@ -9626,7 +9710,7 @@
       </b:BookAuthor>
     </b:Author>
     <b:BookTitle>Programa para Jardin de Infantes y Preescolar</b:BookTitle>
-    <b:RefOrder>1</b:RefOrder>
+    <b:RefOrder>2</b:RefOrder>
   </b:Source>
   <b:Source>
     <b:Tag>Mam21</b:Tag>
@@ -9647,7 +9731,7 @@
     <b:Month>11</b:Month>
     <b:Day>15</b:Day>
     <b:URL>https://mamaluzcajasdeluz.es/2021/11/15/beneficios-juguetes-montessori/</b:URL>
-    <b:RefOrder>5</b:RefOrder>
+    <b:RefOrder>6</b:RefOrder>
   </b:Source>
   <b:Source>
     <b:Tag>Ger18</b:Tag>
@@ -9668,7 +9752,7 @@
     <b:Year>2018</b:Year>
     <b:Month>04</b:Month>
     <b:URL>https://www.mec.gov.py/talento/cms/wp-content/uploads/2018/04/laevaluacioneducativaenelnivelinicial.pdf</b:URL>
-    <b:RefOrder>6</b:RefOrder>
+    <b:RefOrder>7</b:RefOrder>
   </b:Source>
   <b:Source>
     <b:Tag>Car21</b:Tag>
@@ -9690,7 +9774,7 @@
         </b:NameList>
       </b:Author>
     </b:Author>
-    <b:RefOrder>7</b:RefOrder>
+    <b:RefOrder>8</b:RefOrder>
   </b:Source>
   <b:Source>
     <b:Tag>Ate15</b:Tag>
@@ -9711,7 +9795,7 @@
     <b:Month>10</b:Month>
     <b:Day>09</b:Day>
     <b:URL>https://www.redalyc.org/journal/4780/478049736011/html/</b:URL>
-    <b:RefOrder>2</b:RefOrder>
+    <b:RefOrder>3</b:RefOrder>
   </b:Source>
   <b:Source>
     <b:Tag>Jul11</b:Tag>
@@ -9733,7 +9817,7 @@
     <b:Year>2011</b:Year>
     <b:Month>08</b:Month>
     <b:URL>https://www.efdeportes.com/efd159/los-juguetes-como-recurso-educativo.htm</b:URL>
-    <b:RefOrder>3</b:RefOrder>
+    <b:RefOrder>4</b:RefOrder>
   </b:Source>
   <b:Source>
     <b:Tag>edu</b:Tag>
@@ -9742,7 +9826,7 @@
     <b:Title>educomunicacion</b:Title>
     <b:InternetSiteTitle>educomunicacion</b:InternetSiteTitle>
     <b:URL>https://educomunicacion.es/figuraspedagogia/0_montessori.htm</b:URL>
-    <b:RefOrder>4</b:RefOrder>
+    <b:RefOrder>5</b:RefOrder>
   </b:Source>
   <b:Source>
     <b:Tag>May22</b:Tag>
@@ -9763,7 +9847,7 @@
         </b:NameList>
       </b:Author>
     </b:Author>
-    <b:RefOrder>8</b:RefOrder>
+    <b:RefOrder>9</b:RefOrder>
   </b:Source>
   <b:Source>
     <b:Tag>Rob14</b:Tag>
@@ -9784,7 +9868,7 @@
     </b:Author>
     <b:City>Mexico</b:City>
     <b:Publisher>McGraw-Hill</b:Publisher>
-    <b:RefOrder>9</b:RefOrder>
+    <b:RefOrder>10</b:RefOrder>
   </b:Source>
   <b:Source>
     <b:Tag>Fid12</b:Tag>
@@ -9805,13 +9889,32 @@
     <b:Year>2012</b:Year>
     <b:City>Caracas</b:City>
     <b:Publisher>Editorial Episteme</b:Publisher>
-    <b:RefOrder>10</b:RefOrder>
+    <b:RefOrder>11</b:RefOrder>
+  </b:Source>
+  <b:Source>
+    <b:Tag>ISE18</b:Tag>
+    <b:SourceType>DocumentFromInternetSite</b:SourceType>
+    <b:Guid>{17A6CC1A-7B48-4B48-967F-4091A5CDA3E3}</b:Guid>
+    <b:Title>ISE</b:Title>
+    <b:Year>2018</b:Year>
+    <b:Author>
+      <b:Author>
+        <b:NameList>
+          <b:Person>
+            <b:Last>ISE</b:Last>
+          </b:Person>
+        </b:NameList>
+      </b:Author>
+    </b:Author>
+    <b:InternetSiteTitle>ISE</b:InternetSiteTitle>
+    <b:URL>https://www.inaes.edu.py/application/files/4015/5930/8247/Manual_de_Investigacion_ISE_2018_completo.pdf</b:URL>
+    <b:RefOrder>1</b:RefOrder>
   </b:Source>
 </b:Sources>
 </file>
 
 <file path=customXml/itemProps1.xml><?xml version="1.0" encoding="utf-8"?>
-<ds:datastoreItem xmlns:ds="http://schemas.openxmlformats.org/officeDocument/2006/customXml" ds:itemID="{157DBB9A-2377-459D-86A5-DBE036BF8238}">
+<ds:datastoreItem xmlns:ds="http://schemas.openxmlformats.org/officeDocument/2006/customXml" ds:itemID="{F85F5A06-9E36-46F1-93E1-5FE9E6330977}">
   <ds:schemaRefs>
     <ds:schemaRef ds:uri="http://schemas.openxmlformats.org/officeDocument/2006/bibliography"/>
   </ds:schemaRefs>

</xml_diff>